<commit_message>
Menambahkan Daftar Isi Laporan Project UTS
</commit_message>
<xml_diff>
--- a/SpiritedAway_LaporanProjectUTS.docx
+++ b/SpiritedAway_LaporanProjectUTS.docx
@@ -183,7 +183,7 @@
                     <pic:cNvPicPr/>
                   </pic:nvPicPr>
                   <pic:blipFill>
-                    <a:blip r:embed="rId4">
+                    <a:blip r:embed="rId6">
                       <a:extLst>
                         <a:ext uri="{28A0092B-C50C-407E-A947-70E740481C1C}">
                           <a14:useLocalDpi xmlns:a14="http://schemas.microsoft.com/office/drawing/2010/main" val="0"/>
@@ -719,8 +719,1478 @@
         <w:br w:type="page"/>
       </w:r>
     </w:p>
-    <w:p/>
+    <w:p>
+      <w:pPr>
+        <w:sectPr>
+          <w:footerReference w:type="default" r:id="rId7"/>
+          <w:pgSz w:w="12240" w:h="15840"/>
+          <w:pgMar w:top="1440" w:right="1440" w:bottom="1440" w:left="1440" w:header="720" w:footer="720" w:gutter="0"/>
+          <w:cols w:space="720"/>
+          <w:docGrid w:linePitch="360"/>
+        </w:sectPr>
+      </w:pPr>
+    </w:p>
+    <w:sdt>
+      <w:sdtPr>
+        <w:rPr>
+          <w:rFonts w:asciiTheme="minorHAnsi" w:eastAsiaTheme="minorEastAsia" w:hAnsiTheme="minorHAnsi" w:cs="Times New Roman"/>
+          <w:bCs/>
+          <w:noProof/>
+          <w:color w:val="auto"/>
+          <w:sz w:val="22"/>
+          <w:szCs w:val="22"/>
+          <w:lang w:val="id-ID"/>
+        </w:rPr>
+        <w:id w:val="-2006278477"/>
+        <w:docPartObj>
+          <w:docPartGallery w:val="Table of Contents"/>
+          <w:docPartUnique/>
+        </w:docPartObj>
+      </w:sdtPr>
+      <w:sdtEndPr>
+        <w:rPr>
+          <w:rFonts w:eastAsiaTheme="minorHAnsi" w:cstheme="minorBidi"/>
+        </w:rPr>
+      </w:sdtEndPr>
+      <w:sdtContent>
+        <w:p>
+          <w:pPr>
+            <w:pStyle w:val="TOCHeading"/>
+            <w:rPr>
+              <w:rFonts w:asciiTheme="minorHAnsi" w:hAnsiTheme="minorHAnsi" w:cstheme="minorHAnsi"/>
+              <w:b/>
+              <w:sz w:val="40"/>
+              <w:szCs w:val="40"/>
+            </w:rPr>
+          </w:pPr>
+          <w:r>
+            <w:rPr>
+              <w:rFonts w:asciiTheme="minorHAnsi" w:hAnsiTheme="minorHAnsi" w:cstheme="minorHAnsi"/>
+              <w:b/>
+              <w:sz w:val="40"/>
+              <w:szCs w:val="40"/>
+            </w:rPr>
+            <w:t>DAFTAR ISI</w:t>
+          </w:r>
+        </w:p>
+        <w:p>
+          <w:pPr>
+            <w:rPr>
+              <w:rFonts w:cstheme="minorHAnsi"/>
+              <w:bCs/>
+              <w:sz w:val="28"/>
+              <w:szCs w:val="28"/>
+              <w:lang w:val="en-US"/>
+            </w:rPr>
+          </w:pPr>
+        </w:p>
+        <w:p>
+          <w:pPr>
+            <w:pStyle w:val="TOC1"/>
+            <w:rPr>
+              <w:rFonts w:cstheme="minorHAnsi"/>
+              <w:b w:val="0"/>
+              <w:sz w:val="28"/>
+              <w:szCs w:val="28"/>
+            </w:rPr>
+          </w:pPr>
+          <w:r>
+            <w:rPr>
+              <w:rFonts w:cstheme="minorHAnsi"/>
+              <w:b w:val="0"/>
+              <w:sz w:val="28"/>
+              <w:szCs w:val="28"/>
+            </w:rPr>
+            <w:t>BAB I</w:t>
+          </w:r>
+          <w:r>
+            <w:rPr>
+              <w:rFonts w:cstheme="minorHAnsi"/>
+              <w:b w:val="0"/>
+              <w:sz w:val="28"/>
+              <w:szCs w:val="28"/>
+            </w:rPr>
+            <w:ptab w:relativeTo="margin" w:alignment="right" w:leader="dot"/>
+          </w:r>
+          <w:r>
+            <w:rPr>
+              <w:rFonts w:cstheme="minorHAnsi"/>
+              <w:b w:val="0"/>
+              <w:sz w:val="28"/>
+              <w:szCs w:val="28"/>
+            </w:rPr>
+            <w:t>2</w:t>
+          </w:r>
+        </w:p>
+        <w:p>
+          <w:pPr>
+            <w:pStyle w:val="TOC2"/>
+            <w:ind w:left="216"/>
+            <w:rPr>
+              <w:rFonts w:cstheme="minorHAnsi"/>
+              <w:bCs/>
+              <w:sz w:val="28"/>
+              <w:szCs w:val="28"/>
+            </w:rPr>
+          </w:pPr>
+          <w:r>
+            <w:rPr>
+              <w:rFonts w:cstheme="minorHAnsi"/>
+              <w:bCs/>
+              <w:sz w:val="28"/>
+              <w:szCs w:val="28"/>
+            </w:rPr>
+            <w:t>A.</w:t>
+          </w:r>
+          <w:r>
+            <w:rPr>
+              <w:rFonts w:cstheme="minorHAnsi"/>
+              <w:bCs/>
+              <w:sz w:val="28"/>
+              <w:szCs w:val="28"/>
+            </w:rPr>
+            <w:tab/>
+            <w:t>Latar Belakang</w:t>
+          </w:r>
+          <w:r>
+            <w:rPr>
+              <w:rFonts w:cstheme="minorHAnsi"/>
+              <w:bCs/>
+              <w:sz w:val="28"/>
+              <w:szCs w:val="28"/>
+            </w:rPr>
+            <w:ptab w:relativeTo="margin" w:alignment="right" w:leader="dot"/>
+          </w:r>
+          <w:r>
+            <w:rPr>
+              <w:rFonts w:cstheme="minorHAnsi"/>
+              <w:bCs/>
+              <w:sz w:val="28"/>
+              <w:szCs w:val="28"/>
+            </w:rPr>
+            <w:t>2</w:t>
+          </w:r>
+        </w:p>
+        <w:p>
+          <w:pPr>
+            <w:pStyle w:val="TOC3"/>
+            <w:ind w:left="0" w:firstLine="216"/>
+            <w:rPr>
+              <w:rFonts w:cstheme="minorHAnsi"/>
+              <w:bCs/>
+              <w:sz w:val="28"/>
+              <w:szCs w:val="28"/>
+            </w:rPr>
+          </w:pPr>
+          <w:r>
+            <w:rPr>
+              <w:rFonts w:cstheme="minorHAnsi"/>
+              <w:bCs/>
+              <w:sz w:val="28"/>
+              <w:szCs w:val="28"/>
+            </w:rPr>
+            <w:t>B.</w:t>
+          </w:r>
+          <w:r>
+            <w:rPr>
+              <w:rFonts w:cstheme="minorHAnsi"/>
+              <w:bCs/>
+              <w:sz w:val="28"/>
+              <w:szCs w:val="28"/>
+            </w:rPr>
+            <w:tab/>
+            <w:t>Tujuan Penulisan</w:t>
+          </w:r>
+          <w:r>
+            <w:rPr>
+              <w:rFonts w:cstheme="minorHAnsi"/>
+              <w:bCs/>
+              <w:sz w:val="28"/>
+              <w:szCs w:val="28"/>
+            </w:rPr>
+            <w:ptab w:relativeTo="margin" w:alignment="right" w:leader="dot"/>
+          </w:r>
+          <w:r>
+            <w:rPr>
+              <w:rFonts w:cstheme="minorHAnsi"/>
+              <w:bCs/>
+              <w:sz w:val="28"/>
+              <w:szCs w:val="28"/>
+            </w:rPr>
+            <w:t>2</w:t>
+          </w:r>
+        </w:p>
+        <w:p>
+          <w:pPr>
+            <w:rPr>
+              <w:rFonts w:cstheme="minorHAnsi"/>
+              <w:bCs/>
+              <w:sz w:val="28"/>
+              <w:szCs w:val="28"/>
+              <w:lang w:val="en-US"/>
+            </w:rPr>
+          </w:pPr>
+        </w:p>
+        <w:p>
+          <w:pPr>
+            <w:pStyle w:val="TOC1"/>
+            <w:rPr>
+              <w:rFonts w:cstheme="minorHAnsi"/>
+              <w:b w:val="0"/>
+              <w:sz w:val="28"/>
+              <w:szCs w:val="28"/>
+            </w:rPr>
+          </w:pPr>
+          <w:r>
+            <w:rPr>
+              <w:rFonts w:cstheme="minorHAnsi"/>
+              <w:b w:val="0"/>
+              <w:sz w:val="28"/>
+              <w:szCs w:val="28"/>
+            </w:rPr>
+            <w:t xml:space="preserve">BAB II </w:t>
+          </w:r>
+          <w:r>
+            <w:rPr>
+              <w:rFonts w:cstheme="minorHAnsi"/>
+              <w:b w:val="0"/>
+              <w:sz w:val="28"/>
+              <w:szCs w:val="28"/>
+            </w:rPr>
+            <w:ptab w:relativeTo="margin" w:alignment="right" w:leader="dot"/>
+          </w:r>
+          <w:r>
+            <w:rPr>
+              <w:rFonts w:cstheme="minorHAnsi"/>
+              <w:b w:val="0"/>
+              <w:sz w:val="28"/>
+              <w:szCs w:val="28"/>
+            </w:rPr>
+            <w:t>3</w:t>
+          </w:r>
+        </w:p>
+        <w:p>
+          <w:pPr>
+            <w:pStyle w:val="TOC2"/>
+            <w:ind w:left="216"/>
+            <w:rPr>
+              <w:rFonts w:cstheme="minorHAnsi"/>
+              <w:bCs/>
+              <w:sz w:val="28"/>
+              <w:szCs w:val="28"/>
+            </w:rPr>
+          </w:pPr>
+          <w:r>
+            <w:rPr>
+              <w:rFonts w:cstheme="minorHAnsi"/>
+              <w:bCs/>
+              <w:sz w:val="28"/>
+              <w:szCs w:val="28"/>
+            </w:rPr>
+            <w:t>A.</w:t>
+          </w:r>
+          <w:r>
+            <w:rPr>
+              <w:rFonts w:cstheme="minorHAnsi"/>
+              <w:bCs/>
+              <w:sz w:val="28"/>
+              <w:szCs w:val="28"/>
+            </w:rPr>
+            <w:tab/>
+            <w:t>Tahapan Agile Scrum</w:t>
+          </w:r>
+          <w:r>
+            <w:rPr>
+              <w:rFonts w:cstheme="minorHAnsi"/>
+              <w:bCs/>
+              <w:sz w:val="28"/>
+              <w:szCs w:val="28"/>
+            </w:rPr>
+            <w:ptab w:relativeTo="margin" w:alignment="right" w:leader="dot"/>
+          </w:r>
+          <w:r>
+            <w:rPr>
+              <w:rFonts w:cstheme="minorHAnsi"/>
+              <w:bCs/>
+              <w:sz w:val="28"/>
+              <w:szCs w:val="28"/>
+            </w:rPr>
+            <w:t>3</w:t>
+          </w:r>
+        </w:p>
+        <w:p>
+          <w:pPr>
+            <w:pStyle w:val="TOC3"/>
+            <w:ind w:left="0" w:firstLine="216"/>
+            <w:rPr>
+              <w:rFonts w:cstheme="minorHAnsi"/>
+              <w:bCs/>
+              <w:sz w:val="28"/>
+              <w:szCs w:val="28"/>
+            </w:rPr>
+          </w:pPr>
+          <w:r>
+            <w:rPr>
+              <w:rFonts w:cstheme="minorHAnsi"/>
+              <w:bCs/>
+              <w:sz w:val="28"/>
+              <w:szCs w:val="28"/>
+            </w:rPr>
+            <w:t>B.</w:t>
+          </w:r>
+          <w:r>
+            <w:rPr>
+              <w:rFonts w:cstheme="minorHAnsi"/>
+              <w:bCs/>
+              <w:sz w:val="28"/>
+              <w:szCs w:val="28"/>
+            </w:rPr>
+            <w:tab/>
+            <w:t xml:space="preserve">Pembahasan </w:t>
+          </w:r>
+          <w:r>
+            <w:rPr>
+              <w:rFonts w:cstheme="minorHAnsi"/>
+              <w:bCs/>
+              <w:sz w:val="28"/>
+              <w:szCs w:val="28"/>
+              <w:lang w:val="en-ID"/>
+            </w:rPr>
+            <w:t>Topik Project dan Product Backlog (User Story)</w:t>
+          </w:r>
+          <w:r>
+            <w:rPr>
+              <w:rFonts w:cstheme="minorHAnsi"/>
+              <w:bCs/>
+              <w:sz w:val="28"/>
+              <w:szCs w:val="28"/>
+            </w:rPr>
+            <w:ptab w:relativeTo="margin" w:alignment="right" w:leader="dot"/>
+          </w:r>
+          <w:r>
+            <w:rPr>
+              <w:rFonts w:cstheme="minorHAnsi"/>
+              <w:bCs/>
+              <w:sz w:val="28"/>
+              <w:szCs w:val="28"/>
+            </w:rPr>
+            <w:t>5</w:t>
+          </w:r>
+        </w:p>
+        <w:p>
+          <w:pPr>
+            <w:pStyle w:val="TOC3"/>
+            <w:ind w:left="0" w:firstLine="216"/>
+            <w:rPr>
+              <w:rFonts w:cstheme="minorHAnsi"/>
+              <w:bCs/>
+              <w:sz w:val="28"/>
+              <w:szCs w:val="28"/>
+            </w:rPr>
+          </w:pPr>
+          <w:r>
+            <w:rPr>
+              <w:rFonts w:cstheme="minorHAnsi"/>
+              <w:bCs/>
+              <w:sz w:val="28"/>
+              <w:szCs w:val="28"/>
+            </w:rPr>
+            <w:t>C.</w:t>
+          </w:r>
+          <w:r>
+            <w:rPr>
+              <w:rFonts w:cstheme="minorHAnsi"/>
+              <w:bCs/>
+              <w:sz w:val="28"/>
+              <w:szCs w:val="28"/>
+            </w:rPr>
+            <w:tab/>
+            <w:t xml:space="preserve">Pembahasan </w:t>
+          </w:r>
+          <w:r>
+            <w:rPr>
+              <w:rFonts w:cstheme="minorHAnsi"/>
+              <w:bCs/>
+              <w:sz w:val="28"/>
+              <w:szCs w:val="28"/>
+              <w:lang w:val="en-ID"/>
+            </w:rPr>
+            <w:t>Sprint Goal dan Sprint Planning 1</w:t>
+          </w:r>
+          <w:r>
+            <w:rPr>
+              <w:rFonts w:cstheme="minorHAnsi"/>
+              <w:bCs/>
+              <w:sz w:val="28"/>
+              <w:szCs w:val="28"/>
+            </w:rPr>
+            <w:ptab w:relativeTo="margin" w:alignment="right" w:leader="dot"/>
+          </w:r>
+          <w:r>
+            <w:rPr>
+              <w:rFonts w:cstheme="minorHAnsi"/>
+              <w:bCs/>
+              <w:sz w:val="28"/>
+              <w:szCs w:val="28"/>
+            </w:rPr>
+            <w:t>7</w:t>
+          </w:r>
+        </w:p>
+        <w:p>
+          <w:pPr>
+            <w:pStyle w:val="TOC3"/>
+            <w:ind w:left="0" w:firstLine="216"/>
+            <w:rPr>
+              <w:rFonts w:cstheme="minorHAnsi"/>
+              <w:bCs/>
+              <w:sz w:val="28"/>
+              <w:szCs w:val="28"/>
+            </w:rPr>
+          </w:pPr>
+          <w:r>
+            <w:rPr>
+              <w:rFonts w:cstheme="minorHAnsi"/>
+              <w:bCs/>
+              <w:sz w:val="28"/>
+              <w:szCs w:val="28"/>
+            </w:rPr>
+            <w:t>D.</w:t>
+          </w:r>
+          <w:r>
+            <w:rPr>
+              <w:rFonts w:cstheme="minorHAnsi"/>
+              <w:bCs/>
+              <w:sz w:val="28"/>
+              <w:szCs w:val="28"/>
+            </w:rPr>
+            <w:tab/>
+            <w:t xml:space="preserve">Tampilan </w:t>
+          </w:r>
+          <w:r>
+            <w:rPr>
+              <w:rFonts w:cstheme="minorHAnsi"/>
+              <w:bCs/>
+              <w:sz w:val="28"/>
+              <w:szCs w:val="28"/>
+              <w:lang w:val="en-ID"/>
+            </w:rPr>
+            <w:t>Halaman Home Website</w:t>
+          </w:r>
+          <w:r>
+            <w:rPr>
+              <w:rFonts w:cstheme="minorHAnsi"/>
+              <w:bCs/>
+              <w:sz w:val="28"/>
+              <w:szCs w:val="28"/>
+            </w:rPr>
+            <w:t xml:space="preserve"> </w:t>
+          </w:r>
+          <w:r>
+            <w:rPr>
+              <w:rFonts w:cstheme="minorHAnsi"/>
+              <w:bCs/>
+              <w:sz w:val="28"/>
+              <w:szCs w:val="28"/>
+            </w:rPr>
+            <w:ptab w:relativeTo="margin" w:alignment="right" w:leader="dot"/>
+          </w:r>
+          <w:r>
+            <w:rPr>
+              <w:rFonts w:cstheme="minorHAnsi"/>
+              <w:bCs/>
+              <w:sz w:val="28"/>
+              <w:szCs w:val="28"/>
+            </w:rPr>
+            <w:t>8</w:t>
+          </w:r>
+        </w:p>
+        <w:p>
+          <w:pPr>
+            <w:pStyle w:val="TOC3"/>
+            <w:ind w:left="0" w:firstLine="216"/>
+            <w:rPr>
+              <w:rFonts w:cstheme="minorHAnsi"/>
+              <w:bCs/>
+              <w:sz w:val="28"/>
+              <w:szCs w:val="28"/>
+            </w:rPr>
+          </w:pPr>
+          <w:r>
+            <w:rPr>
+              <w:rFonts w:cstheme="minorHAnsi"/>
+              <w:bCs/>
+              <w:sz w:val="28"/>
+              <w:szCs w:val="28"/>
+            </w:rPr>
+            <w:t>E.</w:t>
+          </w:r>
+          <w:r>
+            <w:rPr>
+              <w:rFonts w:cstheme="minorHAnsi"/>
+              <w:bCs/>
+              <w:sz w:val="28"/>
+              <w:szCs w:val="28"/>
+            </w:rPr>
+            <w:tab/>
+          </w:r>
+          <w:r>
+            <w:rPr>
+              <w:rFonts w:cstheme="minorHAnsi"/>
+              <w:bCs/>
+              <w:sz w:val="28"/>
+              <w:szCs w:val="28"/>
+            </w:rPr>
+            <w:t>Daily Scrum (Sprint 1)</w:t>
+          </w:r>
+          <w:r>
+            <w:rPr>
+              <w:rFonts w:cstheme="minorHAnsi"/>
+              <w:bCs/>
+              <w:sz w:val="28"/>
+              <w:szCs w:val="28"/>
+            </w:rPr>
+            <w:t xml:space="preserve"> </w:t>
+          </w:r>
+          <w:r>
+            <w:rPr>
+              <w:rFonts w:cstheme="minorHAnsi"/>
+              <w:bCs/>
+              <w:sz w:val="28"/>
+              <w:szCs w:val="28"/>
+            </w:rPr>
+            <w:ptab w:relativeTo="margin" w:alignment="right" w:leader="dot"/>
+          </w:r>
+          <w:r>
+            <w:rPr>
+              <w:rFonts w:cstheme="minorHAnsi"/>
+              <w:bCs/>
+              <w:sz w:val="28"/>
+              <w:szCs w:val="28"/>
+            </w:rPr>
+            <w:t>9</w:t>
+          </w:r>
+        </w:p>
+        <w:p>
+          <w:pPr>
+            <w:pStyle w:val="TOC3"/>
+            <w:ind w:left="0" w:firstLine="216"/>
+            <w:rPr>
+              <w:rFonts w:cstheme="minorHAnsi"/>
+              <w:bCs/>
+              <w:sz w:val="28"/>
+              <w:szCs w:val="28"/>
+            </w:rPr>
+          </w:pPr>
+          <w:r>
+            <w:rPr>
+              <w:rFonts w:cstheme="minorHAnsi"/>
+              <w:bCs/>
+              <w:sz w:val="28"/>
+              <w:szCs w:val="28"/>
+            </w:rPr>
+            <w:t>F</w:t>
+          </w:r>
+          <w:r>
+            <w:rPr>
+              <w:rFonts w:cstheme="minorHAnsi"/>
+              <w:bCs/>
+              <w:sz w:val="28"/>
+              <w:szCs w:val="28"/>
+            </w:rPr>
+            <w:t>.</w:t>
+          </w:r>
+          <w:r>
+            <w:rPr>
+              <w:rFonts w:cstheme="minorHAnsi"/>
+              <w:bCs/>
+              <w:sz w:val="28"/>
+              <w:szCs w:val="28"/>
+            </w:rPr>
+            <w:tab/>
+            <w:t xml:space="preserve">Sprint Review (Sprint 1) </w:t>
+          </w:r>
+          <w:r>
+            <w:rPr>
+              <w:rFonts w:cstheme="minorHAnsi"/>
+              <w:bCs/>
+              <w:sz w:val="28"/>
+              <w:szCs w:val="28"/>
+            </w:rPr>
+            <w:ptab w:relativeTo="margin" w:alignment="right" w:leader="dot"/>
+          </w:r>
+          <w:r>
+            <w:rPr>
+              <w:rFonts w:cstheme="minorHAnsi"/>
+              <w:bCs/>
+              <w:sz w:val="28"/>
+              <w:szCs w:val="28"/>
+            </w:rPr>
+            <w:t>10</w:t>
+          </w:r>
+        </w:p>
+        <w:p>
+          <w:pPr>
+            <w:pStyle w:val="TOC3"/>
+            <w:ind w:left="0" w:firstLine="216"/>
+            <w:rPr>
+              <w:rFonts w:cstheme="minorHAnsi"/>
+              <w:bCs/>
+              <w:sz w:val="28"/>
+              <w:szCs w:val="28"/>
+            </w:rPr>
+          </w:pPr>
+          <w:r>
+            <w:rPr>
+              <w:rFonts w:cstheme="minorHAnsi"/>
+              <w:bCs/>
+              <w:sz w:val="28"/>
+              <w:szCs w:val="28"/>
+            </w:rPr>
+            <w:t>G</w:t>
+          </w:r>
+          <w:r>
+            <w:rPr>
+              <w:rFonts w:cstheme="minorHAnsi"/>
+              <w:bCs/>
+              <w:sz w:val="28"/>
+              <w:szCs w:val="28"/>
+            </w:rPr>
+            <w:t>.</w:t>
+          </w:r>
+          <w:r>
+            <w:rPr>
+              <w:rFonts w:cstheme="minorHAnsi"/>
+              <w:bCs/>
+              <w:sz w:val="28"/>
+              <w:szCs w:val="28"/>
+            </w:rPr>
+            <w:tab/>
+            <w:t xml:space="preserve">Sprint </w:t>
+          </w:r>
+          <w:r>
+            <w:rPr>
+              <w:rFonts w:cstheme="minorHAnsi"/>
+              <w:bCs/>
+              <w:sz w:val="28"/>
+              <w:szCs w:val="28"/>
+              <w:lang w:val="en-ID"/>
+            </w:rPr>
+            <w:t>Retropective (Sprint 1)</w:t>
+          </w:r>
+          <w:r>
+            <w:rPr>
+              <w:rFonts w:cstheme="minorHAnsi"/>
+              <w:bCs/>
+              <w:sz w:val="28"/>
+              <w:szCs w:val="28"/>
+            </w:rPr>
+            <w:ptab w:relativeTo="margin" w:alignment="right" w:leader="dot"/>
+          </w:r>
+          <w:r>
+            <w:rPr>
+              <w:rFonts w:cstheme="minorHAnsi"/>
+              <w:bCs/>
+              <w:sz w:val="28"/>
+              <w:szCs w:val="28"/>
+            </w:rPr>
+            <w:t>10</w:t>
+          </w:r>
+        </w:p>
+        <w:p>
+          <w:pPr>
+            <w:pStyle w:val="TOC3"/>
+            <w:ind w:left="0" w:firstLine="216"/>
+            <w:rPr>
+              <w:rFonts w:cstheme="minorHAnsi"/>
+              <w:bCs/>
+              <w:sz w:val="28"/>
+              <w:szCs w:val="28"/>
+            </w:rPr>
+          </w:pPr>
+          <w:r>
+            <w:rPr>
+              <w:rFonts w:cstheme="minorHAnsi"/>
+              <w:bCs/>
+              <w:sz w:val="28"/>
+              <w:szCs w:val="28"/>
+            </w:rPr>
+            <w:t>H</w:t>
+          </w:r>
+          <w:r>
+            <w:rPr>
+              <w:rFonts w:cstheme="minorHAnsi"/>
+              <w:bCs/>
+              <w:sz w:val="28"/>
+              <w:szCs w:val="28"/>
+            </w:rPr>
+            <w:t>.</w:t>
+          </w:r>
+          <w:r>
+            <w:rPr>
+              <w:rFonts w:cstheme="minorHAnsi"/>
+              <w:bCs/>
+              <w:sz w:val="28"/>
+              <w:szCs w:val="28"/>
+            </w:rPr>
+            <w:tab/>
+            <w:t xml:space="preserve">Pembahasan </w:t>
+          </w:r>
+          <w:r>
+            <w:rPr>
+              <w:rFonts w:cstheme="minorHAnsi"/>
+              <w:bCs/>
+              <w:sz w:val="28"/>
+              <w:szCs w:val="28"/>
+              <w:lang w:val="en-ID"/>
+            </w:rPr>
+            <w:t>Sprint Goal dan Sprint Planning 2</w:t>
+          </w:r>
+          <w:r>
+            <w:rPr>
+              <w:rFonts w:cstheme="minorHAnsi"/>
+              <w:bCs/>
+              <w:sz w:val="28"/>
+              <w:szCs w:val="28"/>
+            </w:rPr>
+            <w:t xml:space="preserve"> </w:t>
+          </w:r>
+          <w:r>
+            <w:rPr>
+              <w:rFonts w:cstheme="minorHAnsi"/>
+              <w:bCs/>
+              <w:sz w:val="28"/>
+              <w:szCs w:val="28"/>
+            </w:rPr>
+            <w:ptab w:relativeTo="margin" w:alignment="right" w:leader="dot"/>
+          </w:r>
+          <w:r>
+            <w:rPr>
+              <w:rFonts w:cstheme="minorHAnsi"/>
+              <w:bCs/>
+              <w:sz w:val="28"/>
+              <w:szCs w:val="28"/>
+            </w:rPr>
+            <w:t>1</w:t>
+          </w:r>
+          <w:r>
+            <w:rPr>
+              <w:rFonts w:cstheme="minorHAnsi"/>
+              <w:bCs/>
+              <w:sz w:val="28"/>
+              <w:szCs w:val="28"/>
+            </w:rPr>
+            <w:t>1</w:t>
+          </w:r>
+        </w:p>
+        <w:p>
+          <w:pPr>
+            <w:pStyle w:val="TOC3"/>
+            <w:ind w:left="0" w:firstLine="216"/>
+            <w:rPr>
+              <w:rFonts w:cstheme="minorHAnsi"/>
+              <w:bCs/>
+              <w:sz w:val="28"/>
+              <w:szCs w:val="28"/>
+            </w:rPr>
+          </w:pPr>
+          <w:r>
+            <w:rPr>
+              <w:rFonts w:cstheme="minorHAnsi"/>
+              <w:bCs/>
+              <w:sz w:val="28"/>
+              <w:szCs w:val="28"/>
+            </w:rPr>
+            <w:t>I</w:t>
+          </w:r>
+          <w:r>
+            <w:rPr>
+              <w:rFonts w:cstheme="minorHAnsi"/>
+              <w:bCs/>
+              <w:sz w:val="28"/>
+              <w:szCs w:val="28"/>
+            </w:rPr>
+            <w:t>.</w:t>
+          </w:r>
+          <w:r>
+            <w:rPr>
+              <w:rFonts w:cstheme="minorHAnsi"/>
+              <w:bCs/>
+              <w:sz w:val="28"/>
+              <w:szCs w:val="28"/>
+            </w:rPr>
+            <w:tab/>
+            <w:t xml:space="preserve">Tampilan </w:t>
+          </w:r>
+          <w:r>
+            <w:rPr>
+              <w:rFonts w:cstheme="minorHAnsi"/>
+              <w:bCs/>
+              <w:sz w:val="28"/>
+              <w:szCs w:val="28"/>
+              <w:lang w:val="en-ID"/>
+            </w:rPr>
+            <w:t>Halaman Service Website</w:t>
+          </w:r>
+          <w:r>
+            <w:rPr>
+              <w:rFonts w:cstheme="minorHAnsi"/>
+              <w:bCs/>
+              <w:sz w:val="28"/>
+              <w:szCs w:val="28"/>
+            </w:rPr>
+            <w:t xml:space="preserve"> </w:t>
+          </w:r>
+          <w:r>
+            <w:rPr>
+              <w:rFonts w:cstheme="minorHAnsi"/>
+              <w:bCs/>
+              <w:sz w:val="28"/>
+              <w:szCs w:val="28"/>
+            </w:rPr>
+            <w:ptab w:relativeTo="margin" w:alignment="right" w:leader="dot"/>
+          </w:r>
+          <w:r>
+            <w:rPr>
+              <w:rFonts w:cstheme="minorHAnsi"/>
+              <w:bCs/>
+              <w:sz w:val="28"/>
+              <w:szCs w:val="28"/>
+            </w:rPr>
+            <w:t>1</w:t>
+          </w:r>
+          <w:r>
+            <w:rPr>
+              <w:rFonts w:cstheme="minorHAnsi"/>
+              <w:bCs/>
+              <w:sz w:val="28"/>
+              <w:szCs w:val="28"/>
+            </w:rPr>
+            <w:t>2</w:t>
+          </w:r>
+        </w:p>
+        <w:p>
+          <w:pPr>
+            <w:pStyle w:val="TOC3"/>
+            <w:ind w:left="0" w:firstLine="216"/>
+            <w:rPr>
+              <w:rFonts w:cstheme="minorHAnsi"/>
+              <w:bCs/>
+              <w:sz w:val="28"/>
+              <w:szCs w:val="28"/>
+            </w:rPr>
+          </w:pPr>
+          <w:r>
+            <w:rPr>
+              <w:rFonts w:cstheme="minorHAnsi"/>
+              <w:bCs/>
+              <w:sz w:val="28"/>
+              <w:szCs w:val="28"/>
+            </w:rPr>
+            <w:t>J</w:t>
+          </w:r>
+          <w:r>
+            <w:rPr>
+              <w:rFonts w:cstheme="minorHAnsi"/>
+              <w:bCs/>
+              <w:sz w:val="28"/>
+              <w:szCs w:val="28"/>
+            </w:rPr>
+            <w:t>.</w:t>
+          </w:r>
+          <w:r>
+            <w:rPr>
+              <w:rFonts w:cstheme="minorHAnsi"/>
+              <w:bCs/>
+              <w:sz w:val="28"/>
+              <w:szCs w:val="28"/>
+            </w:rPr>
+            <w:tab/>
+            <w:t xml:space="preserve">Tampilan  </w:t>
+          </w:r>
+          <w:r>
+            <w:rPr>
+              <w:rFonts w:cstheme="minorHAnsi"/>
+              <w:bCs/>
+              <w:sz w:val="28"/>
+              <w:szCs w:val="28"/>
+              <w:lang w:val="en-ID"/>
+            </w:rPr>
+            <w:t>Halaman Member Website</w:t>
+          </w:r>
+          <w:r>
+            <w:rPr>
+              <w:rFonts w:cstheme="minorHAnsi"/>
+              <w:bCs/>
+              <w:sz w:val="28"/>
+              <w:szCs w:val="28"/>
+            </w:rPr>
+            <w:t xml:space="preserve"> </w:t>
+          </w:r>
+          <w:r>
+            <w:rPr>
+              <w:rFonts w:cstheme="minorHAnsi"/>
+              <w:bCs/>
+              <w:sz w:val="28"/>
+              <w:szCs w:val="28"/>
+            </w:rPr>
+            <w:ptab w:relativeTo="margin" w:alignment="right" w:leader="dot"/>
+          </w:r>
+          <w:r>
+            <w:rPr>
+              <w:rFonts w:cstheme="minorHAnsi"/>
+              <w:bCs/>
+              <w:sz w:val="28"/>
+              <w:szCs w:val="28"/>
+            </w:rPr>
+            <w:t>1</w:t>
+          </w:r>
+          <w:r>
+            <w:rPr>
+              <w:rFonts w:cstheme="minorHAnsi"/>
+              <w:bCs/>
+              <w:sz w:val="28"/>
+              <w:szCs w:val="28"/>
+            </w:rPr>
+            <w:t>3</w:t>
+          </w:r>
+        </w:p>
+        <w:p>
+          <w:pPr>
+            <w:pStyle w:val="TOC3"/>
+            <w:ind w:left="0" w:firstLine="216"/>
+            <w:rPr>
+              <w:rFonts w:cstheme="minorHAnsi"/>
+              <w:bCs/>
+              <w:sz w:val="28"/>
+              <w:szCs w:val="28"/>
+            </w:rPr>
+          </w:pPr>
+          <w:r>
+            <w:rPr>
+              <w:rFonts w:cstheme="minorHAnsi"/>
+              <w:bCs/>
+              <w:sz w:val="28"/>
+              <w:szCs w:val="28"/>
+            </w:rPr>
+            <w:t>K</w:t>
+          </w:r>
+          <w:r>
+            <w:rPr>
+              <w:rFonts w:cstheme="minorHAnsi"/>
+              <w:bCs/>
+              <w:sz w:val="28"/>
+              <w:szCs w:val="28"/>
+            </w:rPr>
+            <w:t>.</w:t>
+          </w:r>
+          <w:r>
+            <w:rPr>
+              <w:rFonts w:cstheme="minorHAnsi"/>
+              <w:bCs/>
+              <w:sz w:val="28"/>
+              <w:szCs w:val="28"/>
+            </w:rPr>
+            <w:tab/>
+          </w:r>
+          <w:r>
+            <w:rPr>
+              <w:rFonts w:cstheme="minorHAnsi"/>
+              <w:bCs/>
+              <w:sz w:val="28"/>
+              <w:szCs w:val="28"/>
+            </w:rPr>
+            <w:t>Daily Scrum</w:t>
+          </w:r>
+          <w:r>
+            <w:rPr>
+              <w:rFonts w:cstheme="minorHAnsi"/>
+              <w:bCs/>
+              <w:sz w:val="28"/>
+              <w:szCs w:val="28"/>
+            </w:rPr>
+            <w:t xml:space="preserve"> (Sprint </w:t>
+          </w:r>
+          <w:r>
+            <w:rPr>
+              <w:rFonts w:cstheme="minorHAnsi"/>
+              <w:bCs/>
+              <w:sz w:val="28"/>
+              <w:szCs w:val="28"/>
+            </w:rPr>
+            <w:t>2</w:t>
+          </w:r>
+          <w:r>
+            <w:rPr>
+              <w:rFonts w:cstheme="minorHAnsi"/>
+              <w:bCs/>
+              <w:sz w:val="28"/>
+              <w:szCs w:val="28"/>
+            </w:rPr>
+            <w:t xml:space="preserve">) </w:t>
+          </w:r>
+          <w:r>
+            <w:rPr>
+              <w:rFonts w:cstheme="minorHAnsi"/>
+              <w:bCs/>
+              <w:sz w:val="28"/>
+              <w:szCs w:val="28"/>
+            </w:rPr>
+            <w:ptab w:relativeTo="margin" w:alignment="right" w:leader="dot"/>
+          </w:r>
+          <w:r>
+            <w:rPr>
+              <w:rFonts w:cstheme="minorHAnsi"/>
+              <w:bCs/>
+              <w:sz w:val="28"/>
+              <w:szCs w:val="28"/>
+            </w:rPr>
+            <w:t>14</w:t>
+          </w:r>
+        </w:p>
+        <w:p>
+          <w:pPr>
+            <w:pStyle w:val="TOC3"/>
+            <w:ind w:left="0" w:firstLine="216"/>
+            <w:rPr>
+              <w:rFonts w:cstheme="minorHAnsi"/>
+              <w:bCs/>
+              <w:sz w:val="28"/>
+              <w:szCs w:val="28"/>
+            </w:rPr>
+          </w:pPr>
+          <w:r>
+            <w:rPr>
+              <w:rFonts w:cstheme="minorHAnsi"/>
+              <w:bCs/>
+              <w:sz w:val="28"/>
+              <w:szCs w:val="28"/>
+            </w:rPr>
+            <w:t>L.</w:t>
+          </w:r>
+          <w:r>
+            <w:rPr>
+              <w:rFonts w:cstheme="minorHAnsi"/>
+              <w:bCs/>
+              <w:sz w:val="28"/>
+              <w:szCs w:val="28"/>
+            </w:rPr>
+            <w:tab/>
+            <w:t xml:space="preserve">Sprint Review (Sprint 2) </w:t>
+          </w:r>
+          <w:r>
+            <w:rPr>
+              <w:rFonts w:cstheme="minorHAnsi"/>
+              <w:bCs/>
+              <w:sz w:val="28"/>
+              <w:szCs w:val="28"/>
+            </w:rPr>
+            <w:ptab w:relativeTo="margin" w:alignment="right" w:leader="dot"/>
+          </w:r>
+          <w:r>
+            <w:rPr>
+              <w:rFonts w:cstheme="minorHAnsi"/>
+              <w:bCs/>
+              <w:sz w:val="28"/>
+              <w:szCs w:val="28"/>
+            </w:rPr>
+            <w:t>1</w:t>
+          </w:r>
+          <w:r>
+            <w:rPr>
+              <w:rFonts w:cstheme="minorHAnsi"/>
+              <w:bCs/>
+              <w:sz w:val="28"/>
+              <w:szCs w:val="28"/>
+            </w:rPr>
+            <w:t>5</w:t>
+          </w:r>
+        </w:p>
+        <w:p>
+          <w:pPr>
+            <w:pStyle w:val="TOC3"/>
+            <w:ind w:left="0" w:firstLine="216"/>
+            <w:rPr>
+              <w:rFonts w:cstheme="minorHAnsi"/>
+              <w:bCs/>
+              <w:sz w:val="28"/>
+              <w:szCs w:val="28"/>
+            </w:rPr>
+          </w:pPr>
+          <w:r>
+            <w:rPr>
+              <w:rFonts w:cstheme="minorHAnsi"/>
+              <w:bCs/>
+              <w:sz w:val="28"/>
+              <w:szCs w:val="28"/>
+            </w:rPr>
+            <w:t>M</w:t>
+          </w:r>
+          <w:r>
+            <w:rPr>
+              <w:rFonts w:cstheme="minorHAnsi"/>
+              <w:bCs/>
+              <w:sz w:val="28"/>
+              <w:szCs w:val="28"/>
+            </w:rPr>
+            <w:t>.</w:t>
+          </w:r>
+          <w:r>
+            <w:rPr>
+              <w:rFonts w:cstheme="minorHAnsi"/>
+              <w:bCs/>
+              <w:sz w:val="28"/>
+              <w:szCs w:val="28"/>
+            </w:rPr>
+            <w:tab/>
+            <w:t xml:space="preserve">Sprint </w:t>
+          </w:r>
+          <w:r>
+            <w:rPr>
+              <w:rFonts w:cstheme="minorHAnsi"/>
+              <w:bCs/>
+              <w:sz w:val="28"/>
+              <w:szCs w:val="28"/>
+              <w:lang w:val="en-ID"/>
+            </w:rPr>
+            <w:t>Retropective</w:t>
+          </w:r>
+          <w:r>
+            <w:rPr>
+              <w:rFonts w:cstheme="minorHAnsi"/>
+              <w:bCs/>
+              <w:sz w:val="28"/>
+              <w:szCs w:val="28"/>
+            </w:rPr>
+            <w:t xml:space="preserve"> (Sprint 2) </w:t>
+          </w:r>
+          <w:r>
+            <w:rPr>
+              <w:rFonts w:cstheme="minorHAnsi"/>
+              <w:bCs/>
+              <w:sz w:val="28"/>
+              <w:szCs w:val="28"/>
+            </w:rPr>
+            <w:ptab w:relativeTo="margin" w:alignment="right" w:leader="dot"/>
+          </w:r>
+          <w:r>
+            <w:rPr>
+              <w:rFonts w:cstheme="minorHAnsi"/>
+              <w:bCs/>
+              <w:sz w:val="28"/>
+              <w:szCs w:val="28"/>
+            </w:rPr>
+            <w:t>1</w:t>
+          </w:r>
+          <w:r>
+            <w:rPr>
+              <w:rFonts w:cstheme="minorHAnsi"/>
+              <w:bCs/>
+              <w:sz w:val="28"/>
+              <w:szCs w:val="28"/>
+            </w:rPr>
+            <w:t>5</w:t>
+          </w:r>
+        </w:p>
+        <w:p>
+          <w:pPr>
+            <w:pStyle w:val="TOC3"/>
+            <w:ind w:left="0" w:firstLine="216"/>
+            <w:rPr>
+              <w:rFonts w:cstheme="minorHAnsi"/>
+              <w:bCs/>
+              <w:sz w:val="28"/>
+              <w:szCs w:val="28"/>
+            </w:rPr>
+          </w:pPr>
+          <w:r>
+            <w:rPr>
+              <w:rFonts w:cstheme="minorHAnsi"/>
+              <w:bCs/>
+              <w:sz w:val="28"/>
+              <w:szCs w:val="28"/>
+            </w:rPr>
+            <w:t>N</w:t>
+          </w:r>
+          <w:r>
+            <w:rPr>
+              <w:rFonts w:cstheme="minorHAnsi"/>
+              <w:bCs/>
+              <w:sz w:val="28"/>
+              <w:szCs w:val="28"/>
+            </w:rPr>
+            <w:t>.</w:t>
+          </w:r>
+          <w:r>
+            <w:rPr>
+              <w:rFonts w:cstheme="minorHAnsi"/>
+              <w:bCs/>
+              <w:sz w:val="28"/>
+              <w:szCs w:val="28"/>
+            </w:rPr>
+            <w:tab/>
+            <w:t>Dokument</w:t>
+          </w:r>
+          <w:r>
+            <w:rPr>
+              <w:rFonts w:cstheme="minorHAnsi"/>
+              <w:bCs/>
+              <w:sz w:val="28"/>
+              <w:szCs w:val="28"/>
+            </w:rPr>
+            <w:t>asi</w:t>
+          </w:r>
+          <w:r>
+            <w:rPr>
+              <w:rFonts w:cstheme="minorHAnsi"/>
+              <w:bCs/>
+              <w:sz w:val="28"/>
+              <w:szCs w:val="28"/>
+            </w:rPr>
+            <w:t xml:space="preserve"> </w:t>
+          </w:r>
+          <w:r>
+            <w:rPr>
+              <w:rFonts w:cstheme="minorHAnsi"/>
+              <w:bCs/>
+              <w:sz w:val="28"/>
+              <w:szCs w:val="28"/>
+              <w:lang w:val="en-ID"/>
+            </w:rPr>
+            <w:t>Trello Board</w:t>
+          </w:r>
+          <w:r>
+            <w:rPr>
+              <w:rFonts w:cstheme="minorHAnsi"/>
+              <w:bCs/>
+              <w:sz w:val="28"/>
+              <w:szCs w:val="28"/>
+            </w:rPr>
+            <w:t xml:space="preserve"> </w:t>
+          </w:r>
+          <w:r>
+            <w:rPr>
+              <w:rFonts w:cstheme="minorHAnsi"/>
+              <w:bCs/>
+              <w:sz w:val="28"/>
+              <w:szCs w:val="28"/>
+            </w:rPr>
+            <w:ptab w:relativeTo="margin" w:alignment="right" w:leader="dot"/>
+          </w:r>
+          <w:r>
+            <w:rPr>
+              <w:rFonts w:cstheme="minorHAnsi"/>
+              <w:bCs/>
+              <w:sz w:val="28"/>
+              <w:szCs w:val="28"/>
+            </w:rPr>
+            <w:t>1</w:t>
+          </w:r>
+          <w:r>
+            <w:rPr>
+              <w:rFonts w:cstheme="minorHAnsi"/>
+              <w:bCs/>
+              <w:sz w:val="28"/>
+              <w:szCs w:val="28"/>
+            </w:rPr>
+            <w:t>6</w:t>
+          </w:r>
+        </w:p>
+        <w:p>
+          <w:pPr>
+            <w:rPr>
+              <w:rFonts w:cstheme="minorHAnsi"/>
+              <w:sz w:val="28"/>
+              <w:szCs w:val="28"/>
+              <w:lang w:val="en-US"/>
+            </w:rPr>
+          </w:pPr>
+        </w:p>
+        <w:p>
+          <w:pPr>
+            <w:rPr>
+              <w:rFonts w:cstheme="minorHAnsi"/>
+              <w:bCs/>
+              <w:sz w:val="28"/>
+              <w:szCs w:val="28"/>
+              <w:lang w:val="en-US"/>
+            </w:rPr>
+          </w:pPr>
+        </w:p>
+        <w:p>
+          <w:pPr>
+            <w:pStyle w:val="TOC1"/>
+            <w:rPr>
+              <w:rFonts w:cstheme="minorHAnsi"/>
+              <w:b w:val="0"/>
+              <w:sz w:val="28"/>
+              <w:szCs w:val="28"/>
+            </w:rPr>
+          </w:pPr>
+          <w:r>
+            <w:rPr>
+              <w:rFonts w:cstheme="minorHAnsi"/>
+              <w:b w:val="0"/>
+              <w:sz w:val="28"/>
+              <w:szCs w:val="28"/>
+            </w:rPr>
+            <w:t xml:space="preserve">BAB III </w:t>
+          </w:r>
+          <w:r>
+            <w:rPr>
+              <w:rFonts w:cstheme="minorHAnsi"/>
+              <w:b w:val="0"/>
+              <w:sz w:val="28"/>
+              <w:szCs w:val="28"/>
+            </w:rPr>
+            <w:ptab w:relativeTo="margin" w:alignment="right" w:leader="dot"/>
+          </w:r>
+          <w:r>
+            <w:rPr>
+              <w:rFonts w:cstheme="minorHAnsi"/>
+              <w:b w:val="0"/>
+              <w:sz w:val="28"/>
+              <w:szCs w:val="28"/>
+            </w:rPr>
+            <w:t>1</w:t>
+          </w:r>
+          <w:r>
+            <w:rPr>
+              <w:rFonts w:cstheme="minorHAnsi"/>
+              <w:b w:val="0"/>
+              <w:sz w:val="28"/>
+              <w:szCs w:val="28"/>
+            </w:rPr>
+            <w:t>8</w:t>
+          </w:r>
+        </w:p>
+        <w:p>
+          <w:pPr>
+            <w:pStyle w:val="TOC2"/>
+            <w:ind w:left="216"/>
+            <w:rPr>
+              <w:rFonts w:cstheme="minorHAnsi"/>
+              <w:bCs/>
+              <w:sz w:val="28"/>
+              <w:szCs w:val="28"/>
+            </w:rPr>
+          </w:pPr>
+          <w:r>
+            <w:rPr>
+              <w:rFonts w:cstheme="minorHAnsi"/>
+              <w:bCs/>
+              <w:sz w:val="28"/>
+              <w:szCs w:val="28"/>
+            </w:rPr>
+            <w:t>A.</w:t>
+          </w:r>
+          <w:r>
+            <w:rPr>
+              <w:rFonts w:cstheme="minorHAnsi"/>
+              <w:bCs/>
+              <w:sz w:val="28"/>
+              <w:szCs w:val="28"/>
+            </w:rPr>
+            <w:tab/>
+            <w:t>Kesimpulan</w:t>
+          </w:r>
+          <w:r>
+            <w:rPr>
+              <w:rFonts w:cstheme="minorHAnsi"/>
+              <w:bCs/>
+              <w:sz w:val="28"/>
+              <w:szCs w:val="28"/>
+            </w:rPr>
+            <w:ptab w:relativeTo="margin" w:alignment="right" w:leader="dot"/>
+          </w:r>
+          <w:r>
+            <w:rPr>
+              <w:rFonts w:cstheme="minorHAnsi"/>
+              <w:bCs/>
+              <w:sz w:val="28"/>
+              <w:szCs w:val="28"/>
+            </w:rPr>
+            <w:t>1</w:t>
+          </w:r>
+          <w:r>
+            <w:rPr>
+              <w:rFonts w:cstheme="minorHAnsi"/>
+              <w:bCs/>
+              <w:sz w:val="28"/>
+              <w:szCs w:val="28"/>
+            </w:rPr>
+            <w:t>8</w:t>
+          </w:r>
+        </w:p>
+        <w:p>
+          <w:pPr>
+            <w:pStyle w:val="TOC2"/>
+            <w:ind w:left="216"/>
+            <w:rPr>
+              <w:rFonts w:cstheme="minorHAnsi"/>
+              <w:bCs/>
+              <w:sz w:val="28"/>
+              <w:szCs w:val="28"/>
+            </w:rPr>
+          </w:pPr>
+          <w:r>
+            <w:rPr>
+              <w:rFonts w:cstheme="minorHAnsi"/>
+              <w:bCs/>
+              <w:sz w:val="28"/>
+              <w:szCs w:val="28"/>
+            </w:rPr>
+            <w:t>B.</w:t>
+          </w:r>
+          <w:r>
+            <w:rPr>
+              <w:rFonts w:cstheme="minorHAnsi"/>
+              <w:bCs/>
+              <w:sz w:val="28"/>
+              <w:szCs w:val="28"/>
+            </w:rPr>
+            <w:tab/>
+            <w:t xml:space="preserve">Saran </w:t>
+          </w:r>
+          <w:r>
+            <w:rPr>
+              <w:rFonts w:cstheme="minorHAnsi"/>
+              <w:bCs/>
+              <w:sz w:val="28"/>
+              <w:szCs w:val="28"/>
+            </w:rPr>
+            <w:ptab w:relativeTo="margin" w:alignment="right" w:leader="dot"/>
+          </w:r>
+          <w:r>
+            <w:rPr>
+              <w:rFonts w:cstheme="minorHAnsi"/>
+              <w:bCs/>
+              <w:sz w:val="28"/>
+              <w:szCs w:val="28"/>
+            </w:rPr>
+            <w:t>1</w:t>
+          </w:r>
+          <w:r>
+            <w:rPr>
+              <w:rFonts w:cstheme="minorHAnsi"/>
+              <w:bCs/>
+              <w:sz w:val="28"/>
+              <w:szCs w:val="28"/>
+            </w:rPr>
+            <w:t>8</w:t>
+          </w:r>
+        </w:p>
+        <w:p>
+          <w:pPr>
+            <w:rPr>
+              <w:bCs/>
+              <w:lang w:val="en-US"/>
+            </w:rPr>
+          </w:pPr>
+        </w:p>
+      </w:sdtContent>
+    </w:sdt>
     <w:sectPr>
+      <w:footerReference w:type="default" r:id="rId8"/>
       <w:pgSz w:w="12240" w:h="15840"/>
       <w:pgMar w:top="1440" w:right="1440" w:bottom="1440" w:left="1440" w:header="720" w:footer="720" w:gutter="0"/>
       <w:cols w:space="720"/>
@@ -728,6 +2198,126 @@
     </w:sectPr>
   </w:body>
 </w:document>
+</file>
+
+<file path=word/endnotes.xml><?xml version="1.0" encoding="utf-8"?>
+<w:endnotes xmlns:wpc="http://schemas.microsoft.com/office/word/2010/wordprocessingCanvas" xmlns:cx="http://schemas.microsoft.com/office/drawing/2014/chartex" xmlns:cx1="http://schemas.microsoft.com/office/drawing/2015/9/8/chartex" xmlns:cx2="http://schemas.microsoft.com/office/drawing/2015/10/21/chartex" xmlns:cx3="http://schemas.microsoft.com/office/drawing/2016/5/9/chartex" xmlns:cx4="http://schemas.microsoft.com/office/drawing/2016/5/10/chartex" xmlns:cx5="http://schemas.microsoft.com/office/drawing/2016/5/11/chartex" xmlns:cx6="http://schemas.microsoft.com/office/drawing/2016/5/12/chartex" xmlns:cx7="http://schemas.microsoft.com/office/drawing/2016/5/13/chartex" xmlns:cx8="http://schemas.microsoft.com/office/drawing/2016/5/14/chartex" xmlns:mc="http://schemas.openxmlformats.org/markup-compatibility/2006" xmlns:aink="http://schemas.microsoft.com/office/drawing/2016/ink" xmlns:am3d="http://schemas.microsoft.com/office/drawing/2017/model3d" xmlns:o="urn:schemas-microsoft-com:office:office" xmlns:oel="http://schemas.microsoft.com/office/2019/extlst" xmlns:r="http://schemas.openxmlformats.org/officeDocument/2006/relationships" xmlns:m="http://schemas.openxmlformats.org/officeDocument/2006/math" xmlns:v="urn:schemas-microsoft-com:vml" xmlns:wp14="http://schemas.microsoft.com/office/word/2010/wordprocessingDrawing" xmlns:wp="http://schemas.openxmlformats.org/drawingml/2006/wordprocessingDrawing" xmlns:w10="urn:schemas-microsoft-com:office:word" xmlns:w="http://schemas.openxmlformats.org/wordprocessingml/2006/main" xmlns:w14="http://schemas.microsoft.com/office/word/2010/wordml" xmlns:w15="http://schemas.microsoft.com/office/word/2012/wordml" xmlns:w16cex="http://schemas.microsoft.com/office/word/2018/wordml/cex" xmlns:w16cid="http://schemas.microsoft.com/office/word/2016/wordml/cid" xmlns:w16="http://schemas.microsoft.com/office/word/2018/wordml" xmlns:w16du="http://schemas.microsoft.com/office/word/2023/wordml/word16du" xmlns:w16sdtdh="http://schemas.microsoft.com/office/word/2020/wordml/sdtdatahash" xmlns:w16se="http://schemas.microsoft.com/office/word/2015/wordml/symex" xmlns:wpg="http://schemas.microsoft.com/office/word/2010/wordprocessingGroup" xmlns:wpi="http://schemas.microsoft.com/office/word/2010/wordprocessingInk" xmlns:wne="http://schemas.microsoft.com/office/word/2006/wordml" xmlns:wps="http://schemas.microsoft.com/office/word/2010/wordprocessingShape" mc:Ignorable="w14 w15 w16se w16cid w16 w16cex w16sdtdh wp14">
+  <w:endnote w:type="separator" w:id="-1">
+    <w:p>
+      <w:pPr>
+        <w:spacing w:after="0" w:line="240" w:lineRule="auto"/>
+      </w:pPr>
+      <w:r>
+        <w:separator/>
+      </w:r>
+    </w:p>
+  </w:endnote>
+  <w:endnote w:type="continuationSeparator" w:id="0">
+    <w:p>
+      <w:pPr>
+        <w:spacing w:after="0" w:line="240" w:lineRule="auto"/>
+      </w:pPr>
+      <w:r>
+        <w:continuationSeparator/>
+      </w:r>
+    </w:p>
+  </w:endnote>
+</w:endnotes>
+</file>
+
+<file path=word/footer1.xml><?xml version="1.0" encoding="utf-8"?>
+<w:ftr xmlns:wpc="http://schemas.microsoft.com/office/word/2010/wordprocessingCanvas" xmlns:cx="http://schemas.microsoft.com/office/drawing/2014/chartex" xmlns:cx1="http://schemas.microsoft.com/office/drawing/2015/9/8/chartex" xmlns:cx2="http://schemas.microsoft.com/office/drawing/2015/10/21/chartex" xmlns:cx3="http://schemas.microsoft.com/office/drawing/2016/5/9/chartex" xmlns:cx4="http://schemas.microsoft.com/office/drawing/2016/5/10/chartex" xmlns:cx5="http://schemas.microsoft.com/office/drawing/2016/5/11/chartex" xmlns:cx6="http://schemas.microsoft.com/office/drawing/2016/5/12/chartex" xmlns:cx7="http://schemas.microsoft.com/office/drawing/2016/5/13/chartex" xmlns:cx8="http://schemas.microsoft.com/office/drawing/2016/5/14/chartex" xmlns:mc="http://schemas.openxmlformats.org/markup-compatibility/2006" xmlns:aink="http://schemas.microsoft.com/office/drawing/2016/ink" xmlns:am3d="http://schemas.microsoft.com/office/drawing/2017/model3d" xmlns:o="urn:schemas-microsoft-com:office:office" xmlns:oel="http://schemas.microsoft.com/office/2019/extlst" xmlns:r="http://schemas.openxmlformats.org/officeDocument/2006/relationships" xmlns:m="http://schemas.openxmlformats.org/officeDocument/2006/math" xmlns:v="urn:schemas-microsoft-com:vml" xmlns:wp14="http://schemas.microsoft.com/office/word/2010/wordprocessingDrawing" xmlns:wp="http://schemas.openxmlformats.org/drawingml/2006/wordprocessingDrawing" xmlns:w10="urn:schemas-microsoft-com:office:word" xmlns:w="http://schemas.openxmlformats.org/wordprocessingml/2006/main" xmlns:w14="http://schemas.microsoft.com/office/word/2010/wordml" xmlns:w15="http://schemas.microsoft.com/office/word/2012/wordml" xmlns:w16cex="http://schemas.microsoft.com/office/word/2018/wordml/cex" xmlns:w16cid="http://schemas.microsoft.com/office/word/2016/wordml/cid" xmlns:w16="http://schemas.microsoft.com/office/word/2018/wordml" xmlns:w16du="http://schemas.microsoft.com/office/word/2023/wordml/word16du" xmlns:w16sdtdh="http://schemas.microsoft.com/office/word/2020/wordml/sdtdatahash" xmlns:w16se="http://schemas.microsoft.com/office/word/2015/wordml/symex" xmlns:wpg="http://schemas.microsoft.com/office/word/2010/wordprocessingGroup" xmlns:wpi="http://schemas.microsoft.com/office/word/2010/wordprocessingInk" xmlns:wne="http://schemas.microsoft.com/office/word/2006/wordml" xmlns:wps="http://schemas.microsoft.com/office/word/2010/wordprocessingShape" mc:Ignorable="w14 w15 w16se w16cid w16 w16cex w16sdtdh wp14">
+  <w:sdt>
+    <w:sdtPr>
+      <w:rPr>
+        <w:noProof w:val="0"/>
+      </w:rPr>
+      <w:id w:val="-1174641101"/>
+      <w:docPartObj>
+        <w:docPartGallery w:val="Page Numbers (Bottom of Page)"/>
+        <w:docPartUnique/>
+      </w:docPartObj>
+    </w:sdtPr>
+    <w:sdtEndPr>
+      <w:rPr>
+        <w:noProof/>
+      </w:rPr>
+    </w:sdtEndPr>
+    <w:sdtContent>
+      <w:p>
+        <w:pPr>
+          <w:pStyle w:val="Footer"/>
+          <w:rPr>
+            <w:noProof w:val="0"/>
+          </w:rPr>
+        </w:pPr>
+      </w:p>
+      <w:p>
+        <w:pPr>
+          <w:pStyle w:val="Footer"/>
+        </w:pPr>
+      </w:p>
+    </w:sdtContent>
+  </w:sdt>
+  <w:p>
+    <w:pPr>
+      <w:pStyle w:val="Footer"/>
+    </w:pPr>
+  </w:p>
+</w:ftr>
+</file>
+
+<file path=word/footer2.xml><?xml version="1.0" encoding="utf-8"?>
+<w:ftr xmlns:wpc="http://schemas.microsoft.com/office/word/2010/wordprocessingCanvas" xmlns:cx="http://schemas.microsoft.com/office/drawing/2014/chartex" xmlns:cx1="http://schemas.microsoft.com/office/drawing/2015/9/8/chartex" xmlns:cx2="http://schemas.microsoft.com/office/drawing/2015/10/21/chartex" xmlns:cx3="http://schemas.microsoft.com/office/drawing/2016/5/9/chartex" xmlns:cx4="http://schemas.microsoft.com/office/drawing/2016/5/10/chartex" xmlns:cx5="http://schemas.microsoft.com/office/drawing/2016/5/11/chartex" xmlns:cx6="http://schemas.microsoft.com/office/drawing/2016/5/12/chartex" xmlns:cx7="http://schemas.microsoft.com/office/drawing/2016/5/13/chartex" xmlns:cx8="http://schemas.microsoft.com/office/drawing/2016/5/14/chartex" xmlns:mc="http://schemas.openxmlformats.org/markup-compatibility/2006" xmlns:aink="http://schemas.microsoft.com/office/drawing/2016/ink" xmlns:am3d="http://schemas.microsoft.com/office/drawing/2017/model3d" xmlns:o="urn:schemas-microsoft-com:office:office" xmlns:oel="http://schemas.microsoft.com/office/2019/extlst" xmlns:r="http://schemas.openxmlformats.org/officeDocument/2006/relationships" xmlns:m="http://schemas.openxmlformats.org/officeDocument/2006/math" xmlns:v="urn:schemas-microsoft-com:vml" xmlns:wp14="http://schemas.microsoft.com/office/word/2010/wordprocessingDrawing" xmlns:wp="http://schemas.openxmlformats.org/drawingml/2006/wordprocessingDrawing" xmlns:w10="urn:schemas-microsoft-com:office:word" xmlns:w="http://schemas.openxmlformats.org/wordprocessingml/2006/main" xmlns:w14="http://schemas.microsoft.com/office/word/2010/wordml" xmlns:w15="http://schemas.microsoft.com/office/word/2012/wordml" xmlns:w16cex="http://schemas.microsoft.com/office/word/2018/wordml/cex" xmlns:w16cid="http://schemas.microsoft.com/office/word/2016/wordml/cid" xmlns:w16="http://schemas.microsoft.com/office/word/2018/wordml" xmlns:w16du="http://schemas.microsoft.com/office/word/2023/wordml/word16du" xmlns:w16sdtdh="http://schemas.microsoft.com/office/word/2020/wordml/sdtdatahash" xmlns:w16se="http://schemas.microsoft.com/office/word/2015/wordml/symex" xmlns:wpg="http://schemas.microsoft.com/office/word/2010/wordprocessingGroup" xmlns:wpi="http://schemas.microsoft.com/office/word/2010/wordprocessingInk" xmlns:wne="http://schemas.microsoft.com/office/word/2006/wordml" xmlns:wps="http://schemas.microsoft.com/office/word/2010/wordprocessingShape" mc:Ignorable="w14 w15 w16se w16cid w16 w16cex w16sdtdh wp14">
+  <w:p>
+    <w:pPr>
+      <w:pStyle w:val="Footer"/>
+      <w:jc w:val="center"/>
+      <w:rPr>
+        <w:noProof w:val="0"/>
+        <w:lang w:val="en-US"/>
+      </w:rPr>
+    </w:pPr>
+    <w:r>
+      <w:rPr>
+        <w:noProof w:val="0"/>
+        <w:lang w:val="en-US"/>
+      </w:rPr>
+      <w:t>1</w:t>
+    </w:r>
+  </w:p>
+  <w:p>
+    <w:pPr>
+      <w:pStyle w:val="Footer"/>
+      <w:jc w:val="center"/>
+    </w:pPr>
+  </w:p>
+</w:ftr>
+</file>
+
+<file path=word/footnotes.xml><?xml version="1.0" encoding="utf-8"?>
+<w:footnotes xmlns:wpc="http://schemas.microsoft.com/office/word/2010/wordprocessingCanvas" xmlns:cx="http://schemas.microsoft.com/office/drawing/2014/chartex" xmlns:cx1="http://schemas.microsoft.com/office/drawing/2015/9/8/chartex" xmlns:cx2="http://schemas.microsoft.com/office/drawing/2015/10/21/chartex" xmlns:cx3="http://schemas.microsoft.com/office/drawing/2016/5/9/chartex" xmlns:cx4="http://schemas.microsoft.com/office/drawing/2016/5/10/chartex" xmlns:cx5="http://schemas.microsoft.com/office/drawing/2016/5/11/chartex" xmlns:cx6="http://schemas.microsoft.com/office/drawing/2016/5/12/chartex" xmlns:cx7="http://schemas.microsoft.com/office/drawing/2016/5/13/chartex" xmlns:cx8="http://schemas.microsoft.com/office/drawing/2016/5/14/chartex" xmlns:mc="http://schemas.openxmlformats.org/markup-compatibility/2006" xmlns:aink="http://schemas.microsoft.com/office/drawing/2016/ink" xmlns:am3d="http://schemas.microsoft.com/office/drawing/2017/model3d" xmlns:o="urn:schemas-microsoft-com:office:office" xmlns:oel="http://schemas.microsoft.com/office/2019/extlst" xmlns:r="http://schemas.openxmlformats.org/officeDocument/2006/relationships" xmlns:m="http://schemas.openxmlformats.org/officeDocument/2006/math" xmlns:v="urn:schemas-microsoft-com:vml" xmlns:wp14="http://schemas.microsoft.com/office/word/2010/wordprocessingDrawing" xmlns:wp="http://schemas.openxmlformats.org/drawingml/2006/wordprocessingDrawing" xmlns:w10="urn:schemas-microsoft-com:office:word" xmlns:w="http://schemas.openxmlformats.org/wordprocessingml/2006/main" xmlns:w14="http://schemas.microsoft.com/office/word/2010/wordml" xmlns:w15="http://schemas.microsoft.com/office/word/2012/wordml" xmlns:w16cex="http://schemas.microsoft.com/office/word/2018/wordml/cex" xmlns:w16cid="http://schemas.microsoft.com/office/word/2016/wordml/cid" xmlns:w16="http://schemas.microsoft.com/office/word/2018/wordml" xmlns:w16du="http://schemas.microsoft.com/office/word/2023/wordml/word16du" xmlns:w16sdtdh="http://schemas.microsoft.com/office/word/2020/wordml/sdtdatahash" xmlns:w16se="http://schemas.microsoft.com/office/word/2015/wordml/symex" xmlns:wpg="http://schemas.microsoft.com/office/word/2010/wordprocessingGroup" xmlns:wpi="http://schemas.microsoft.com/office/word/2010/wordprocessingInk" xmlns:wne="http://schemas.microsoft.com/office/word/2006/wordml" xmlns:wps="http://schemas.microsoft.com/office/word/2010/wordprocessingShape" mc:Ignorable="w14 w15 w16se w16cid w16 w16cex w16sdtdh wp14">
+  <w:footnote w:type="separator" w:id="-1">
+    <w:p>
+      <w:pPr>
+        <w:spacing w:after="0" w:line="240" w:lineRule="auto"/>
+      </w:pPr>
+      <w:r>
+        <w:separator/>
+      </w:r>
+    </w:p>
+  </w:footnote>
+  <w:footnote w:type="continuationSeparator" w:id="0">
+    <w:p>
+      <w:pPr>
+        <w:spacing w:after="0" w:line="240" w:lineRule="auto"/>
+      </w:pPr>
+      <w:r>
+        <w:continuationSeparator/>
+      </w:r>
+    </w:p>
+  </w:footnote>
+</w:footnotes>
 </file>
 
 <file path=word/styles.xml><?xml version="1.0" encoding="utf-8"?>
@@ -1139,6 +2729,27 @@
       <w14:ligatures w14:val="none"/>
     </w:rPr>
   </w:style>
+  <w:style w:type="paragraph" w:styleId="Heading1">
+    <w:name w:val="heading 1"/>
+    <w:basedOn w:val="Normal"/>
+    <w:next w:val="Normal"/>
+    <w:link w:val="Heading1Char"/>
+    <w:uiPriority w:val="9"/>
+    <w:qFormat/>
+    <w:rsid w:val="002653C7"/>
+    <w:pPr>
+      <w:keepNext/>
+      <w:keepLines/>
+      <w:spacing w:before="240" w:after="0"/>
+      <w:outlineLvl w:val="0"/>
+    </w:pPr>
+    <w:rPr>
+      <w:rFonts w:asciiTheme="majorHAnsi" w:eastAsiaTheme="majorEastAsia" w:hAnsiTheme="majorHAnsi" w:cstheme="majorBidi"/>
+      <w:color w:val="2F5496" w:themeColor="accent1" w:themeShade="BF"/>
+      <w:sz w:val="32"/>
+      <w:szCs w:val="32"/>
+    </w:rPr>
+  </w:style>
   <w:style w:type="character" w:default="1" w:styleId="DefaultParagraphFont">
     <w:name w:val="Default Paragraph Font"/>
     <w:uiPriority w:val="1"/>
@@ -1165,6 +2776,154 @@
     <w:uiPriority w:val="99"/>
     <w:semiHidden/>
     <w:unhideWhenUsed/>
+  </w:style>
+  <w:style w:type="paragraph" w:styleId="Header">
+    <w:name w:val="header"/>
+    <w:basedOn w:val="Normal"/>
+    <w:link w:val="HeaderChar"/>
+    <w:uiPriority w:val="99"/>
+    <w:unhideWhenUsed/>
+    <w:rsid w:val="002653C7"/>
+    <w:pPr>
+      <w:tabs>
+        <w:tab w:val="center" w:pos="4680"/>
+        <w:tab w:val="right" w:pos="9360"/>
+      </w:tabs>
+      <w:spacing w:after="0" w:line="240" w:lineRule="auto"/>
+    </w:pPr>
+  </w:style>
+  <w:style w:type="character" w:customStyle="1" w:styleId="HeaderChar">
+    <w:name w:val="Header Char"/>
+    <w:basedOn w:val="DefaultParagraphFont"/>
+    <w:link w:val="Header"/>
+    <w:uiPriority w:val="99"/>
+    <w:rsid w:val="002653C7"/>
+    <w:rPr>
+      <w:rFonts w:eastAsiaTheme="minorHAnsi"/>
+      <w:noProof/>
+      <w:kern w:val="0"/>
+      <w:lang w:val="id-ID" w:eastAsia="en-US"/>
+      <w14:ligatures w14:val="none"/>
+    </w:rPr>
+  </w:style>
+  <w:style w:type="paragraph" w:styleId="Footer">
+    <w:name w:val="footer"/>
+    <w:basedOn w:val="Normal"/>
+    <w:link w:val="FooterChar"/>
+    <w:uiPriority w:val="99"/>
+    <w:unhideWhenUsed/>
+    <w:rsid w:val="002653C7"/>
+    <w:pPr>
+      <w:tabs>
+        <w:tab w:val="center" w:pos="4680"/>
+        <w:tab w:val="right" w:pos="9360"/>
+      </w:tabs>
+      <w:spacing w:after="0" w:line="240" w:lineRule="auto"/>
+    </w:pPr>
+  </w:style>
+  <w:style w:type="character" w:customStyle="1" w:styleId="FooterChar">
+    <w:name w:val="Footer Char"/>
+    <w:basedOn w:val="DefaultParagraphFont"/>
+    <w:link w:val="Footer"/>
+    <w:uiPriority w:val="99"/>
+    <w:rsid w:val="002653C7"/>
+    <w:rPr>
+      <w:rFonts w:eastAsiaTheme="minorHAnsi"/>
+      <w:noProof/>
+      <w:kern w:val="0"/>
+      <w:lang w:val="id-ID" w:eastAsia="en-US"/>
+      <w14:ligatures w14:val="none"/>
+    </w:rPr>
+  </w:style>
+  <w:style w:type="character" w:customStyle="1" w:styleId="Heading1Char">
+    <w:name w:val="Heading 1 Char"/>
+    <w:basedOn w:val="DefaultParagraphFont"/>
+    <w:link w:val="Heading1"/>
+    <w:uiPriority w:val="9"/>
+    <w:rsid w:val="002653C7"/>
+    <w:rPr>
+      <w:rFonts w:asciiTheme="majorHAnsi" w:eastAsiaTheme="majorEastAsia" w:hAnsiTheme="majorHAnsi" w:cstheme="majorBidi"/>
+      <w:noProof/>
+      <w:color w:val="2F5496" w:themeColor="accent1" w:themeShade="BF"/>
+      <w:kern w:val="0"/>
+      <w:sz w:val="32"/>
+      <w:szCs w:val="32"/>
+      <w:lang w:val="id-ID" w:eastAsia="en-US"/>
+      <w14:ligatures w14:val="none"/>
+    </w:rPr>
+  </w:style>
+  <w:style w:type="paragraph" w:styleId="TOCHeading">
+    <w:name w:val="TOC Heading"/>
+    <w:basedOn w:val="Heading1"/>
+    <w:next w:val="Normal"/>
+    <w:uiPriority w:val="39"/>
+    <w:unhideWhenUsed/>
+    <w:qFormat/>
+    <w:rsid w:val="002653C7"/>
+    <w:pPr>
+      <w:outlineLvl w:val="9"/>
+    </w:pPr>
+    <w:rPr>
+      <w:noProof w:val="0"/>
+      <w:lang w:val="en-US"/>
+    </w:rPr>
+  </w:style>
+  <w:style w:type="paragraph" w:styleId="TOC2">
+    <w:name w:val="toc 2"/>
+    <w:basedOn w:val="Normal"/>
+    <w:next w:val="Normal"/>
+    <w:autoRedefine/>
+    <w:uiPriority w:val="39"/>
+    <w:unhideWhenUsed/>
+    <w:rsid w:val="002653C7"/>
+    <w:pPr>
+      <w:spacing w:after="100"/>
+      <w:ind w:left="220"/>
+    </w:pPr>
+    <w:rPr>
+      <w:rFonts w:eastAsiaTheme="minorEastAsia" w:cs="Times New Roman"/>
+      <w:noProof w:val="0"/>
+      <w:lang w:val="en-US"/>
+    </w:rPr>
+  </w:style>
+  <w:style w:type="paragraph" w:styleId="TOC1">
+    <w:name w:val="toc 1"/>
+    <w:basedOn w:val="Normal"/>
+    <w:next w:val="Normal"/>
+    <w:autoRedefine/>
+    <w:uiPriority w:val="39"/>
+    <w:unhideWhenUsed/>
+    <w:rsid w:val="002653C7"/>
+    <w:pPr>
+      <w:spacing w:after="100"/>
+    </w:pPr>
+    <w:rPr>
+      <w:rFonts w:eastAsiaTheme="minorEastAsia" w:cs="Times New Roman"/>
+      <w:b/>
+      <w:bCs/>
+      <w:noProof w:val="0"/>
+      <w:sz w:val="24"/>
+      <w:szCs w:val="24"/>
+      <w:lang w:val="en-US"/>
+    </w:rPr>
+  </w:style>
+  <w:style w:type="paragraph" w:styleId="TOC3">
+    <w:name w:val="toc 3"/>
+    <w:basedOn w:val="Normal"/>
+    <w:next w:val="Normal"/>
+    <w:autoRedefine/>
+    <w:uiPriority w:val="39"/>
+    <w:unhideWhenUsed/>
+    <w:rsid w:val="002653C7"/>
+    <w:pPr>
+      <w:spacing w:after="100"/>
+      <w:ind w:left="440"/>
+    </w:pPr>
+    <w:rPr>
+      <w:rFonts w:eastAsiaTheme="minorEastAsia" w:cs="Times New Roman"/>
+      <w:noProof w:val="0"/>
+      <w:lang w:val="en-US"/>
+    </w:rPr>
   </w:style>
 </w:styles>
 </file>

</xml_diff>